<commit_message>
added the new design doc
</commit_message>
<xml_diff>
--- a/Documents/SDS_sudoku2_with_GUI.docx
+++ b/Documents/SDS_sudoku2_with_GUI.docx
@@ -1,6 +1,6 @@
 
 <file path=word/document.xml><?xml version="1.0" encoding="utf-8"?>
-<w:document xmlns:wpc="http://schemas.microsoft.com/office/word/2010/wordprocessingCanvas" xmlns:mc="http://schemas.openxmlformats.org/markup-compatibility/2006" xmlns:o="urn:schemas-microsoft-com:office:office" xmlns:r="http://schemas.openxmlformats.org/officeDocument/2006/relationships" xmlns:m="http://schemas.openxmlformats.org/officeDocument/2006/math" xmlns:v="urn:schemas-microsoft-com:vml" xmlns:wp14="http://schemas.microsoft.com/office/word/2010/wordprocessingDrawing" xmlns:wp="http://schemas.openxmlformats.org/drawingml/2006/wordprocessingDrawing" xmlns:w10="urn:schemas-microsoft-com:office:word" xmlns:w="http://schemas.openxmlformats.org/wordprocessingml/2006/main" xmlns:w14="http://schemas.microsoft.com/office/word/2010/wordml" xmlns:wpg="http://schemas.microsoft.com/office/word/2010/wordprocessingGroup" xmlns:wpi="http://schemas.microsoft.com/office/word/2010/wordprocessingInk" xmlns:wne="http://schemas.microsoft.com/office/word/2006/wordml" xmlns:wps="http://schemas.microsoft.com/office/word/2010/wordprocessingShape" mc:Ignorable="w14 wp14">
+<w:document xmlns:ve="http://schemas.openxmlformats.org/markup-compatibility/2006" xmlns:o="urn:schemas-microsoft-com:office:office" xmlns:r="http://schemas.openxmlformats.org/officeDocument/2006/relationships" xmlns:m="http://schemas.openxmlformats.org/officeDocument/2006/math" xmlns:v="urn:schemas-microsoft-com:vml" xmlns:wp="http://schemas.openxmlformats.org/drawingml/2006/wordprocessingDrawing" xmlns:w10="urn:schemas-microsoft-com:office:word" xmlns:w="http://schemas.openxmlformats.org/wordprocessingml/2006/main" xmlns:wne="http://schemas.microsoft.com/office/word/2006/wordml">
   <w:body>
     <w:p>
       <w:pPr>
@@ -630,6 +630,7 @@
           <w:rFonts w:ascii="Arial" w:hAnsi="Arial"/>
           <w:b/>
         </w:rPr>
+        <w:lastRenderedPageBreak/>
         <w:t>2.0 Data design</w:t>
       </w:r>
       <w:r>
@@ -1095,7 +1096,14 @@
         <w:rPr>
           <w:rFonts w:ascii="Arial" w:hAnsi="Arial"/>
         </w:rPr>
-        <w:t>character will use the ASCII ‘+’ to indicate an editable square, while the ‘-‘ will designate a non-editable square.  Each row of the 9x9 grid will be represented by a CR-LF terminated line of 18 characters, with the entire grid consisting of 9 lines.  For example, the following is a valid line:</w:t>
+        <w:t xml:space="preserve">character will use the ASCII ‘+’ to indicate an editable square, while the ‘-‘ will designate a non-editable square.  Each row of the 9x9 grid will be </w:t>
+      </w:r>
+      <w:r>
+        <w:rPr>
+          <w:rFonts w:ascii="Arial" w:hAnsi="Arial"/>
+        </w:rPr>
+        <w:lastRenderedPageBreak/>
+        <w:t>represented by a CR-LF terminated line of 18 characters, with the entire grid consisting of 9 lines.  For example, the following is a valid line:</w:t>
       </w:r>
     </w:p>
     <w:p>
@@ -1609,6 +1617,7 @@
           <w:rFonts w:ascii="Arial" w:hAnsi="Arial"/>
           <w:b/>
         </w:rPr>
+        <w:lastRenderedPageBreak/>
         <w:t>SLV-</w:t>
       </w:r>
       <w:r>
@@ -1935,6 +1944,7 @@
         <w:rPr>
           <w:rFonts w:ascii="Arial" w:hAnsi="Arial"/>
         </w:rPr>
+        <w:lastRenderedPageBreak/>
         <w:t>GEN takes as input a 9x9 integer array, and produces in it a new, solvable array with blanked elements, along with a copy of the solved grid containing the correctly filled grid values.  A desired number of blanks within the puzzle is input as well.</w:t>
       </w:r>
     </w:p>
@@ -2652,6 +2662,7 @@
           <w:rFonts w:ascii="Arial" w:hAnsi="Arial"/>
           <w:b/>
         </w:rPr>
+        <w:lastRenderedPageBreak/>
         <w:t>3.2.1.3.5 GEN Performance issues</w:t>
       </w:r>
     </w:p>
@@ -3107,6 +3118,7 @@
         <w:rPr>
           <w:rFonts w:ascii="Arial" w:hAnsi="Arial"/>
         </w:rPr>
+        <w:lastRenderedPageBreak/>
         <w:t xml:space="preserve">            </w:t>
       </w:r>
     </w:p>
@@ -4160,6 +4172,7 @@
         <w:rPr>
           <w:rFonts w:ascii="Arial" w:hAnsi="Arial"/>
         </w:rPr>
+        <w:lastRenderedPageBreak/>
         <w:t xml:space="preserve">      </w:t>
       </w:r>
       <w:r>
@@ -5166,7 +5179,14 @@
         <w:rPr>
           <w:rFonts w:ascii="Arial" w:hAnsi="Arial"/>
         </w:rPr>
-        <w:t xml:space="preserve"> (array) of the possible values that can be tried in the current puzzle, at the current square.  Its purpose is to try each value in the list of possibles, so that the recursive call can be made to check whether the chosen value leads to a solution.</w:t>
+        <w:t xml:space="preserve"> (array) of the possible values that can be tried in the current puzzle, at the current square.  Its purpose is to try each value in the list of </w:t>
+      </w:r>
+      <w:r>
+        <w:rPr>
+          <w:rFonts w:ascii="Arial" w:hAnsi="Arial"/>
+        </w:rPr>
+        <w:lastRenderedPageBreak/>
+        <w:t>possibles, so that the recursive call can be made to check whether the chosen value leads to a solution.</w:t>
       </w:r>
     </w:p>
     <w:p>
@@ -6658,6 +6678,7 @@
         <w:rPr>
           <w:rFonts w:ascii="Arial" w:hAnsi="Arial"/>
         </w:rPr>
+        <w:lastRenderedPageBreak/>
         <w:tab/>
         <w:t>Close file</w:t>
       </w:r>
@@ -6954,11 +6975,183 @@
           <w:rFonts w:ascii="Arial" w:hAnsi="Arial"/>
         </w:rPr>
       </w:pPr>
-    </w:p>
-    <w:p>
-      <w:pPr>
-        <w:rPr>
-          <w:rFonts w:ascii="Arial" w:hAnsi="Arial"/>
+      <w:r>
+        <w:rPr>
+          <w:rFonts w:ascii="Arial" w:hAnsi="Arial"/>
+        </w:rPr>
+        <w:t>Wait for user to start a new puzzle, load a saved puzzle, or enter a puzzle.</w:t>
+      </w:r>
+    </w:p>
+    <w:p>
+      <w:pPr>
+        <w:rPr>
+          <w:rFonts w:ascii="Arial" w:hAnsi="Arial"/>
+        </w:rPr>
+      </w:pPr>
+      <w:r>
+        <w:rPr>
+          <w:rFonts w:ascii="Arial" w:hAnsi="Arial"/>
+        </w:rPr>
+        <w:t>If they wish for a new one, then one will be generated error free</w:t>
+      </w:r>
+      <w:r>
+        <w:rPr>
+          <w:rFonts w:ascii="Arial" w:hAnsi="Arial"/>
+        </w:rPr>
+        <w:t xml:space="preserve"> call GEN, display returned output.</w:t>
+      </w:r>
+      <w:r>
+        <w:rPr>
+          <w:rFonts w:ascii="Arial" w:hAnsi="Arial"/>
+        </w:rPr>
+        <w:t>.</w:t>
+      </w:r>
+    </w:p>
+    <w:p>
+      <w:pPr>
+        <w:rPr>
+          <w:rFonts w:ascii="Arial" w:hAnsi="Arial"/>
+        </w:rPr>
+      </w:pPr>
+      <w:r>
+        <w:rPr>
+          <w:rFonts w:ascii="Arial" w:hAnsi="Arial"/>
+        </w:rPr>
+        <w:t>If they choose to load one, call FIL for loading</w:t>
+      </w:r>
+      <w:r>
+        <w:rPr>
+          <w:rFonts w:ascii="Arial" w:hAnsi="Arial"/>
+        </w:rPr>
+        <w:t>.</w:t>
+      </w:r>
+    </w:p>
+    <w:p>
+      <w:pPr>
+        <w:rPr>
+          <w:rFonts w:ascii="Arial" w:hAnsi="Arial"/>
+        </w:rPr>
+      </w:pPr>
+      <w:r>
+        <w:rPr>
+          <w:rFonts w:ascii="Arial" w:hAnsi="Arial"/>
+        </w:rPr>
+        <w:t>If they choose to enter one, the state for entering puzzles manually will begin, ending with the user clicking the submit option and errors being checked for. If errors are found the user will be prompted to correct them. Should the us</w:t>
+      </w:r>
+      <w:r>
+        <w:rPr>
+          <w:rFonts w:ascii="Arial" w:hAnsi="Arial"/>
+        </w:rPr>
+        <w:t xml:space="preserve">er attempt to exit the program </w:t>
+      </w:r>
+      <w:r>
+        <w:rPr>
+          <w:rFonts w:ascii="Arial" w:hAnsi="Arial"/>
+        </w:rPr>
+        <w:t xml:space="preserve">during this state, before saving, they will be prompted to save or </w:t>
+      </w:r>
+      <w:r>
+        <w:rPr>
+          <w:rFonts w:ascii="Arial" w:hAnsi="Arial"/>
+        </w:rPr>
+        <w:t>trash what they have entered.</w:t>
+      </w:r>
+      <w:r>
+        <w:rPr>
+          <w:rFonts w:ascii="Arial" w:hAnsi="Arial"/>
+        </w:rPr>
+        <w:t xml:space="preserve"> </w:t>
+      </w:r>
+    </w:p>
+    <w:p>
+      <w:pPr>
+        <w:rPr>
+          <w:rFonts w:ascii="Arial" w:hAnsi="Arial"/>
+        </w:rPr>
+      </w:pPr>
+    </w:p>
+    <w:p>
+      <w:pPr>
+        <w:rPr>
+          <w:rFonts w:ascii="Arial" w:hAnsi="Arial"/>
+        </w:rPr>
+      </w:pPr>
+      <w:r>
+        <w:rPr>
+          <w:rFonts w:ascii="Arial" w:hAnsi="Arial"/>
+        </w:rPr>
+        <w:t xml:space="preserve">After puzzle entrance, loading, or generation, the main game will start. Fixed values will not be editable, but others will. </w:t>
+      </w:r>
+      <w:r>
+        <w:rPr>
+          <w:rFonts w:ascii="Arial" w:hAnsi="Arial"/>
+        </w:rPr>
+        <w:t xml:space="preserve">Navigation provided on mouse-click, or via the arrow and </w:t>
+      </w:r>
+      <w:r>
+        <w:rPr>
+          <w:rFonts w:ascii="Arial" w:hAnsi="Arial"/>
+        </w:rPr>
+        <w:t>tab keys. Generate the list for each square when the user tabs or clicks into it, and if hints are to be displayed, show the list in the hints section.</w:t>
+      </w:r>
+    </w:p>
+    <w:p>
+      <w:pPr>
+        <w:rPr>
+          <w:rFonts w:ascii="Arial" w:hAnsi="Arial"/>
+        </w:rPr>
+      </w:pPr>
+      <w:r>
+        <w:rPr>
+          <w:rFonts w:ascii="Arial" w:hAnsi="Arial"/>
+        </w:rPr>
+        <w:t>The user can clear any</w:t>
+      </w:r>
+      <w:r>
+        <w:rPr>
+          <w:rFonts w:ascii="Arial" w:hAnsi="Arial"/>
+        </w:rPr>
+        <w:t xml:space="preserve"> non-fixed value with &lt;space&gt; &lt;backspace&gt; or &lt;delete&gt; or by overwriting it with a new number, this will instantly change the stored value for that slot.</w:t>
+      </w:r>
+      <w:r>
+        <w:rPr>
+          <w:rFonts w:ascii="Arial" w:hAnsi="Arial"/>
+        </w:rPr>
+        <w:t>. If the show errors option is selected, the hints box will display a rabbit dying when the erroneous entry is submitted.</w:t>
+      </w:r>
+    </w:p>
+    <w:p>
+      <w:pPr>
+        <w:rPr>
+          <w:rFonts w:ascii="Arial" w:hAnsi="Arial"/>
+        </w:rPr>
+      </w:pPr>
+      <w:r>
+        <w:rPr>
+          <w:rFonts w:ascii="Arial" w:hAnsi="Arial"/>
+        </w:rPr>
+        <w:lastRenderedPageBreak/>
+        <w:t>Upon submission of a completed puzzle the program will then check for errors and display a win o</w:t>
+      </w:r>
+      <w:r>
+        <w:rPr>
+          <w:rFonts w:ascii="Arial" w:hAnsi="Arial"/>
+        </w:rPr>
+        <w:t>r loss based on the result, by calling slv and checking for proper input</w:t>
+      </w:r>
+    </w:p>
+    <w:p>
+      <w:pPr>
+        <w:rPr>
+          <w:rFonts w:ascii="Arial" w:hAnsi="Arial"/>
+        </w:rPr>
+      </w:pPr>
+    </w:p>
+    <w:p>
+      <w:pPr>
+        <w:rPr>
+          <w:rFonts w:ascii="Arial" w:hAnsi="Arial"/>
+          <w:b/>
         </w:rPr>
       </w:pPr>
       <w:r>
@@ -6971,6 +7164,19 @@
     </w:p>
     <w:p>
       <w:pPr>
+        <w:rPr>
+          <w:rFonts w:ascii="Arial" w:hAnsi="Arial"/>
+        </w:rPr>
+      </w:pPr>
+      <w:r>
+        <w:rPr>
+          <w:rFonts w:ascii="Arial" w:hAnsi="Arial"/>
+        </w:rPr>
+        <w:t>The interface for the GUI will be a standard mouse and keyboard for input and a monitor for output.</w:t>
+      </w:r>
+    </w:p>
+    <w:p>
+      <w:pPr>
         <w:pStyle w:val="Bullets31"/>
         <w:widowControl/>
         <w:rPr>
@@ -6985,6 +7191,22 @@
         </w:rPr>
         <w:t>3.2.4.3 GUI processing details</w:t>
       </w:r>
+    </w:p>
+    <w:p>
+      <w:pPr>
+        <w:pStyle w:val="Bullets31"/>
+        <w:widowControl/>
+        <w:rPr>
+          <w:rFonts w:ascii="Arial" w:hAnsi="Arial"/>
+          <w:b/>
+        </w:rPr>
+      </w:pPr>
+      <w:r>
+        <w:rPr>
+          <w:rFonts w:ascii="Arial" w:hAnsi="Arial"/>
+        </w:rPr>
+        <w:t>The GUI will process the user input in a straightforward way, broken down into the following parts.</w:t>
+      </w:r>
       <w:r>
         <w:rPr>
           <w:rFonts w:ascii="Arial" w:hAnsi="Arial"/>
@@ -7014,8 +7236,30 @@
     </w:p>
     <w:p>
       <w:pPr>
-        <w:rPr>
-          <w:rFonts w:ascii="Arial" w:hAnsi="Arial"/>
+        <w:pStyle w:val="Bullets31"/>
+        <w:widowControl/>
+        <w:rPr>
+          <w:rFonts w:ascii="Arial" w:hAnsi="Arial"/>
+        </w:rPr>
+      </w:pPr>
+      <w:r>
+        <w:rPr>
+          <w:rFonts w:ascii="Arial" w:hAnsi="Arial"/>
+        </w:rPr>
+        <w:t>The interface to the program will be a simple set of connections between the GUI built with a separate GUI builder and the code for the implementation of the code.</w:t>
+      </w:r>
+      <w:r>
+        <w:rPr>
+          <w:rFonts w:ascii="Arial" w:hAnsi="Arial"/>
+        </w:rPr>
+        <w:t xml:space="preserve"> Buttons will be mapped to specified actions and the correct modules and procedures for the actions will be called.</w:t>
+      </w:r>
+    </w:p>
+    <w:p>
+      <w:pPr>
+        <w:rPr>
+          <w:rFonts w:ascii="Arial" w:hAnsi="Arial"/>
+          <w:b/>
         </w:rPr>
       </w:pPr>
       <w:r>
@@ -7028,6 +7272,190 @@
     </w:p>
     <w:p>
       <w:pPr>
+        <w:pStyle w:val="Bullets31"/>
+        <w:widowControl/>
+        <w:rPr>
+          <w:rFonts w:ascii="Arial" w:hAnsi="Arial"/>
+        </w:rPr>
+      </w:pPr>
+      <w:r>
+        <w:rPr>
+          <w:rFonts w:ascii="Arial" w:hAnsi="Arial"/>
+        </w:rPr>
+        <w:t>As described in the definition for the pseudocode, the gui’s processing will be very even driven, either based on waiting for input from the user or the evaluation of the input by the core program.</w:t>
+      </w:r>
+    </w:p>
+    <w:p>
+      <w:pPr>
+        <w:pStyle w:val="Bullets31"/>
+        <w:widowControl/>
+        <w:rPr>
+          <w:rFonts w:ascii="Arial" w:hAnsi="Arial"/>
+        </w:rPr>
+      </w:pPr>
+    </w:p>
+    <w:p>
+      <w:pPr>
+        <w:pStyle w:val="Bullets31"/>
+        <w:widowControl/>
+        <w:rPr>
+          <w:rFonts w:ascii="Arial" w:hAnsi="Arial"/>
+        </w:rPr>
+      </w:pPr>
+      <w:r>
+        <w:rPr>
+          <w:rFonts w:ascii="Arial" w:hAnsi="Arial"/>
+        </w:rPr>
+        <w:t>Wait for user to start game. Call module for input, either gen, fil or the input mode.</w:t>
+      </w:r>
+    </w:p>
+    <w:p>
+      <w:pPr>
+        <w:pStyle w:val="Bullets31"/>
+        <w:widowControl/>
+        <w:rPr>
+          <w:rFonts w:ascii="Arial" w:hAnsi="Arial"/>
+        </w:rPr>
+      </w:pPr>
+      <w:r>
+        <w:rPr>
+          <w:rFonts w:ascii="Arial" w:hAnsi="Arial"/>
+        </w:rPr>
+        <w:tab/>
+        <w:t>When puzzle is loaded/entered/generated display</w:t>
+      </w:r>
+    </w:p>
+    <w:p>
+      <w:pPr>
+        <w:pStyle w:val="Bullets31"/>
+        <w:widowControl/>
+        <w:rPr>
+          <w:rFonts w:ascii="Arial" w:hAnsi="Arial"/>
+        </w:rPr>
+      </w:pPr>
+      <w:r>
+        <w:rPr>
+          <w:rFonts w:ascii="Arial" w:hAnsi="Arial"/>
+        </w:rPr>
+        <w:tab/>
+      </w:r>
+      <w:r>
+        <w:rPr>
+          <w:rFonts w:ascii="Arial" w:hAnsi="Arial"/>
+        </w:rPr>
+        <w:tab/>
+        <w:t>Check for hints and error display</w:t>
+      </w:r>
+    </w:p>
+    <w:p>
+      <w:pPr>
+        <w:pStyle w:val="Bullets31"/>
+        <w:widowControl/>
+        <w:rPr>
+          <w:rFonts w:ascii="Arial" w:hAnsi="Arial"/>
+        </w:rPr>
+      </w:pPr>
+      <w:r>
+        <w:rPr>
+          <w:rFonts w:ascii="Arial" w:hAnsi="Arial"/>
+        </w:rPr>
+        <w:tab/>
+        <w:t>REPEAT( until submission for verification) :</w:t>
+      </w:r>
+    </w:p>
+    <w:p>
+      <w:pPr>
+        <w:pStyle w:val="Bullets31"/>
+        <w:widowControl/>
+        <w:ind w:left="720" w:firstLine="720"/>
+        <w:rPr>
+          <w:rFonts w:ascii="Arial" w:hAnsi="Arial"/>
+        </w:rPr>
+      </w:pPr>
+      <w:r>
+        <w:rPr>
+          <w:rFonts w:ascii="Arial" w:hAnsi="Arial"/>
+        </w:rPr>
+        <w:t>Wait for user to make input, generate list for any square entered by user</w:t>
+      </w:r>
+    </w:p>
+    <w:p>
+      <w:pPr>
+        <w:pStyle w:val="Bullets31"/>
+        <w:widowControl/>
+        <w:rPr>
+          <w:rFonts w:ascii="Arial" w:hAnsi="Arial"/>
+        </w:rPr>
+      </w:pPr>
+      <w:r>
+        <w:rPr>
+          <w:rFonts w:ascii="Arial" w:hAnsi="Arial"/>
+        </w:rPr>
+        <w:tab/>
+      </w:r>
+      <w:r>
+        <w:rPr>
+          <w:rFonts w:ascii="Arial" w:hAnsi="Arial"/>
+        </w:rPr>
+        <w:tab/>
+      </w:r>
+      <w:r>
+        <w:rPr>
+          <w:rFonts w:ascii="Arial" w:hAnsi="Arial"/>
+        </w:rPr>
+        <w:tab/>
+        <w:t>Display hints if to be displayed, display errors if detected and to be displayed</w:t>
+      </w:r>
+    </w:p>
+    <w:p>
+      <w:pPr>
+        <w:pStyle w:val="Bullets31"/>
+        <w:widowControl/>
+        <w:rPr>
+          <w:rFonts w:ascii="Arial" w:hAnsi="Arial"/>
+        </w:rPr>
+      </w:pPr>
+      <w:r>
+        <w:rPr>
+          <w:rFonts w:ascii="Arial" w:hAnsi="Arial"/>
+        </w:rPr>
+        <w:tab/>
+      </w:r>
+      <w:r>
+        <w:rPr>
+          <w:rFonts w:ascii="Arial" w:hAnsi="Arial"/>
+        </w:rPr>
+        <w:tab/>
+        <w:t>Allow numbers to be input in squares, and for squares to be cleared, except the uneditable squares.</w:t>
+      </w:r>
+    </w:p>
+    <w:p>
+      <w:pPr>
+        <w:pStyle w:val="Bullets31"/>
+        <w:widowControl/>
+        <w:rPr>
+          <w:rFonts w:ascii="Arial" w:hAnsi="Arial"/>
+        </w:rPr>
+      </w:pPr>
+    </w:p>
+    <w:p>
+      <w:pPr>
+        <w:pStyle w:val="Bullets31"/>
+        <w:widowControl/>
+        <w:rPr>
+          <w:rFonts w:ascii="Arial" w:hAnsi="Arial"/>
+        </w:rPr>
+      </w:pPr>
+      <w:r>
+        <w:rPr>
+          <w:rFonts w:ascii="Arial" w:hAnsi="Arial"/>
+        </w:rPr>
+        <w:tab/>
+        <w:t>END</w:t>
+      </w:r>
+    </w:p>
+    <w:p>
+      <w:pPr>
         <w:rPr>
           <w:rFonts w:ascii="Arial" w:hAnsi="Arial"/>
           <w:b/>
@@ -7045,6 +7473,26 @@
       <w:pPr>
         <w:rPr>
           <w:rFonts w:ascii="Arial" w:hAnsi="Arial"/>
+          <w:b/>
+        </w:rPr>
+      </w:pPr>
+      <w:r>
+        <w:rPr>
+          <w:rFonts w:ascii="Arial" w:hAnsi="Arial"/>
+        </w:rPr>
+        <w:t>The GUI will be able to handle all interaction between the user and the game, short of them opening a .SUD file</w:t>
+      </w:r>
+      <w:r>
+        <w:rPr>
+          <w:rFonts w:ascii="Arial" w:hAnsi="Arial"/>
+        </w:rPr>
+        <w:t xml:space="preserve"> and editing the contents for their own favor.</w:t>
+      </w:r>
+    </w:p>
+    <w:p>
+      <w:pPr>
+        <w:rPr>
+          <w:rFonts w:ascii="Arial" w:hAnsi="Arial"/>
         </w:rPr>
       </w:pPr>
       <w:r>
@@ -7065,6 +7513,43 @@
       <w:pPr>
         <w:rPr>
           <w:rFonts w:ascii="Arial" w:hAnsi="Arial"/>
+        </w:rPr>
+      </w:pPr>
+      <w:r>
+        <w:rPr>
+          <w:rFonts w:ascii="Arial" w:hAnsi="Arial"/>
+        </w:rPr>
+        <w:t>Only those needed for driving the actual display of the GUI will be releveant, others will be subject to the program’s implementation.</w:t>
+      </w:r>
+      <w:r>
+        <w:rPr>
+          <w:rFonts w:ascii="Arial" w:hAnsi="Arial"/>
+        </w:rPr>
+        <w:t xml:space="preserve"> One list relevant to the highlighted square will always be stored (and if to show hints, displayed) locally. </w:t>
+      </w:r>
+      <w:r>
+        <w:rPr>
+          <w:rFonts w:ascii="Arial" w:hAnsi="Arial"/>
+        </w:rPr>
+        <w:t xml:space="preserve"> The local data</w:t>
+      </w:r>
+      <w:r>
+        <w:rPr>
+          <w:rFonts w:ascii="Arial" w:hAnsi="Arial"/>
+        </w:rPr>
+        <w:t xml:space="preserve"> </w:t>
+      </w:r>
+      <w:r>
+        <w:rPr>
+          <w:rFonts w:ascii="Arial" w:hAnsi="Arial"/>
+        </w:rPr>
+        <w:t>structures of the GUI will be based on what GUI program is used, so long as the appearance is that of a standard windows program, it will be acceptable.</w:t>
+      </w:r>
+    </w:p>
+    <w:p>
+      <w:pPr>
+        <w:rPr>
+          <w:rFonts w:ascii="Arial" w:hAnsi="Arial"/>
           <w:b/>
         </w:rPr>
       </w:pPr>
@@ -7080,6 +7565,20 @@
       <w:pPr>
         <w:rPr>
           <w:rFonts w:ascii="Arial" w:hAnsi="Arial"/>
+          <w:b/>
+        </w:rPr>
+      </w:pPr>
+      <w:r>
+        <w:rPr>
+          <w:rFonts w:ascii="Arial" w:hAnsi="Arial"/>
+        </w:rPr>
+        <w:t>The GUI will be relatively lightweight, as hardly any animations are in the program, the main concern regarding Performance issues are the algorithms within the program that allow for the input or output to the GUI to be driven.</w:t>
+      </w:r>
+    </w:p>
+    <w:p>
+      <w:pPr>
+        <w:rPr>
+          <w:rFonts w:ascii="Arial" w:hAnsi="Arial"/>
         </w:rPr>
       </w:pPr>
       <w:r>
@@ -7102,456 +7601,461 @@
           <w:rFonts w:ascii="Arial" w:hAnsi="Arial"/>
         </w:rPr>
       </w:pPr>
-    </w:p>
-    <w:p>
-      <w:pPr>
-        <w:rPr>
-          <w:rFonts w:ascii="Arial" w:hAnsi="Arial"/>
-        </w:rPr>
-      </w:pPr>
-    </w:p>
-    <w:p>
-      <w:pPr>
-        <w:pStyle w:val="Bullets31"/>
-        <w:widowControl/>
-        <w:rPr>
-          <w:rFonts w:ascii="Arial" w:hAnsi="Arial"/>
-        </w:rPr>
-      </w:pPr>
-      <w:r>
-        <w:rPr>
-          <w:rFonts w:ascii="Arial" w:hAnsi="Arial"/>
-        </w:rPr>
-        <w:t xml:space="preserve">    </w:t>
-      </w:r>
-    </w:p>
-    <w:p>
-      <w:pPr>
-        <w:pStyle w:val="Bullets31"/>
-        <w:widowControl/>
-        <w:rPr>
-          <w:rFonts w:ascii="Arial" w:hAnsi="Arial"/>
-          <w:b/>
-        </w:rPr>
-      </w:pPr>
-    </w:p>
-    <w:p>
-      <w:pPr>
-        <w:pStyle w:val="Bullets31"/>
-        <w:widowControl/>
-        <w:rPr>
-          <w:rFonts w:ascii="Arial" w:hAnsi="Arial"/>
-          <w:b/>
-        </w:rPr>
-      </w:pPr>
-      <w:r>
-        <w:br w:type="page"/>
-      </w:r>
-      <w:r>
-        <w:rPr>
-          <w:rFonts w:ascii="Arial" w:hAnsi="Arial"/>
-          <w:b/>
-        </w:rPr>
-        <w:t>3.3 Software Interface Description</w:t>
-      </w:r>
-      <w:r>
-        <w:rPr>
-          <w:rFonts w:ascii="Arial" w:hAnsi="Arial"/>
-        </w:rPr>
-        <w:t xml:space="preserve">    </w:t>
-      </w:r>
-    </w:p>
-    <w:p>
-      <w:pPr>
-        <w:pStyle w:val="Bullets31"/>
-        <w:widowControl/>
-        <w:rPr>
-          <w:rFonts w:ascii="Arial" w:hAnsi="Arial"/>
-        </w:rPr>
-      </w:pPr>
-      <w:r>
-        <w:rPr>
-          <w:rFonts w:ascii="Arial" w:hAnsi="Arial"/>
-        </w:rPr>
-        <w:t xml:space="preserve">There are no outside interfaces for the </w:t>
-      </w:r>
-      <w:r>
-        <w:rPr>
-          <w:rFonts w:ascii="Arial" w:hAnsi="Arial"/>
-          <w:i/>
-        </w:rPr>
-        <w:t xml:space="preserve">SSFW </w:t>
-      </w:r>
-      <w:r>
-        <w:rPr>
-          <w:rFonts w:ascii="Arial" w:hAnsi="Arial"/>
-        </w:rPr>
-        <w:t>program</w:t>
-      </w:r>
-    </w:p>
-    <w:p>
-      <w:pPr>
-        <w:rPr>
-          <w:rFonts w:ascii="Arial" w:hAnsi="Arial"/>
-          <w:b/>
-        </w:rPr>
-      </w:pPr>
-    </w:p>
-    <w:p>
-      <w:pPr>
-        <w:pStyle w:val="Bullets31"/>
-        <w:widowControl/>
-        <w:rPr>
-          <w:rFonts w:ascii="Arial" w:hAnsi="Arial"/>
-          <w:b/>
-        </w:rPr>
-      </w:pPr>
-      <w:r>
-        <w:rPr>
-          <w:rFonts w:ascii="Arial" w:hAnsi="Arial"/>
-          <w:b/>
-        </w:rPr>
-        <w:t>3.3.1 External machine interfaces</w:t>
-      </w:r>
-      <w:r>
-        <w:rPr>
-          <w:rFonts w:ascii="Arial" w:hAnsi="Arial"/>
-        </w:rPr>
-        <w:t xml:space="preserve">     </w:t>
-      </w:r>
-    </w:p>
-    <w:p>
-      <w:pPr>
-        <w:pStyle w:val="Bullets31"/>
-        <w:widowControl/>
-        <w:rPr>
-          <w:rFonts w:ascii="Arial" w:hAnsi="Arial"/>
-        </w:rPr>
-      </w:pPr>
-      <w:r>
-        <w:rPr>
-          <w:rFonts w:ascii="Arial" w:hAnsi="Arial"/>
-        </w:rPr>
-        <w:t>Not applicable.</w:t>
-      </w:r>
-    </w:p>
-    <w:p>
-      <w:pPr>
-        <w:pStyle w:val="Bullets31"/>
-        <w:widowControl/>
-        <w:rPr>
-          <w:rFonts w:ascii="Arial" w:hAnsi="Arial"/>
-          <w:b/>
-        </w:rPr>
-      </w:pPr>
-    </w:p>
-    <w:p>
-      <w:pPr>
-        <w:pStyle w:val="Bullets31"/>
-        <w:widowControl/>
-        <w:rPr>
-          <w:rFonts w:ascii="Arial" w:hAnsi="Arial"/>
-          <w:b/>
-        </w:rPr>
-      </w:pPr>
-      <w:r>
-        <w:rPr>
-          <w:rFonts w:ascii="Arial" w:hAnsi="Arial"/>
-          <w:b/>
-        </w:rPr>
-        <w:t>3.3.2 External system interfaces</w:t>
-      </w:r>
-      <w:r>
-        <w:rPr>
-          <w:rFonts w:ascii="Arial" w:hAnsi="Arial"/>
-        </w:rPr>
-        <w:t xml:space="preserve">     </w:t>
-      </w:r>
-    </w:p>
-    <w:p>
-      <w:pPr>
-        <w:rPr>
-          <w:rFonts w:ascii="Arial" w:hAnsi="Arial"/>
-          <w:b/>
-        </w:rPr>
-      </w:pPr>
-      <w:r>
-        <w:rPr>
-          <w:rFonts w:ascii="Arial" w:hAnsi="Arial"/>
-        </w:rPr>
-        <w:t>Not applicable.</w:t>
-      </w:r>
-    </w:p>
-    <w:p>
-      <w:pPr>
-        <w:rPr>
-          <w:rFonts w:ascii="Arial" w:hAnsi="Arial"/>
-          <w:b/>
-        </w:rPr>
-      </w:pPr>
-    </w:p>
-    <w:p>
-      <w:pPr>
-        <w:pStyle w:val="Bullets31"/>
-        <w:widowControl/>
-        <w:rPr>
-          <w:rFonts w:ascii="Arial" w:hAnsi="Arial"/>
-          <w:b/>
-        </w:rPr>
-      </w:pPr>
-      <w:r>
-        <w:rPr>
-          <w:rFonts w:ascii="Arial" w:hAnsi="Arial"/>
-          <w:b/>
-        </w:rPr>
-        <w:t>3.3.3 Human interface</w:t>
-      </w:r>
-      <w:r>
-        <w:rPr>
-          <w:rFonts w:ascii="Arial" w:hAnsi="Arial"/>
-        </w:rPr>
-        <w:t xml:space="preserve">     </w:t>
-      </w:r>
-    </w:p>
-    <w:p>
-      <w:pPr>
-        <w:pStyle w:val="Bullets31"/>
-        <w:widowControl/>
-        <w:rPr>
-          <w:rFonts w:ascii="Arial" w:hAnsi="Arial"/>
-        </w:rPr>
-      </w:pPr>
-      <w:r>
-        <w:rPr>
-          <w:rFonts w:ascii="Arial" w:hAnsi="Arial"/>
-          <w:i/>
-        </w:rPr>
-        <w:t xml:space="preserve">SSFW </w:t>
-      </w:r>
-      <w:r>
-        <w:rPr>
-          <w:rFonts w:ascii="Arial" w:hAnsi="Arial"/>
-        </w:rPr>
-        <w:t xml:space="preserve">uses a standard Windows program interface, with standard GUI features.  See Section 4.0 for additional GUI details.          </w:t>
-      </w:r>
-    </w:p>
-    <w:p>
-      <w:pPr>
-        <w:rPr>
-          <w:rFonts w:ascii="Arial" w:hAnsi="Arial"/>
-        </w:rPr>
-      </w:pPr>
-      <w:r>
-        <w:br w:type="page"/>
-      </w:r>
-      <w:r>
-        <w:rPr>
-          <w:rFonts w:ascii="Arial" w:hAnsi="Arial"/>
-          <w:b/>
-        </w:rPr>
-        <w:t>4.0 User interface design</w:t>
-      </w:r>
-      <w:r>
-        <w:rPr>
-          <w:rFonts w:ascii="Arial" w:hAnsi="Arial"/>
-        </w:rPr>
-        <w:t xml:space="preserve">   </w:t>
-      </w:r>
-    </w:p>
-    <w:p>
-      <w:pPr>
-        <w:pStyle w:val="Bullets31"/>
-        <w:widowControl/>
-        <w:rPr>
-          <w:rFonts w:ascii="Arial" w:hAnsi="Arial"/>
-        </w:rPr>
-      </w:pPr>
-      <w:r>
-        <w:rPr>
-          <w:rFonts w:ascii="Arial" w:hAnsi="Arial"/>
-        </w:rPr>
-        <w:t>The user interface will use simple windows controls to effectively display the game to the user. The goal is to make it as crisp and clear as possible. The game will be presented in the main window area, and options will be selected through menus.</w:t>
-      </w:r>
-    </w:p>
-    <w:p>
-      <w:pPr>
-        <w:pStyle w:val="Bullets31"/>
-        <w:widowControl/>
-        <w:rPr>
-          <w:rFonts w:ascii="Arial" w:hAnsi="Arial"/>
-        </w:rPr>
-      </w:pPr>
-      <w:r>
-        <w:rPr>
-          <w:rFonts w:ascii="Arial" w:hAnsi="Arial"/>
-        </w:rPr>
-        <w:t xml:space="preserve">    </w:t>
-      </w:r>
-    </w:p>
-    <w:p>
-      <w:pPr>
-        <w:pStyle w:val="Bullets31"/>
-        <w:widowControl/>
-        <w:rPr>
-          <w:rFonts w:ascii="Arial" w:hAnsi="Arial"/>
-        </w:rPr>
-      </w:pPr>
-      <w:r>
-        <w:rPr>
-          <w:rFonts w:ascii="Arial" w:hAnsi="Arial"/>
-          <w:b/>
-        </w:rPr>
-        <w:t>4.1 Description of the user interface</w:t>
-      </w:r>
-      <w:r>
-        <w:rPr>
-          <w:rFonts w:ascii="Arial" w:hAnsi="Arial"/>
-        </w:rPr>
-        <w:t xml:space="preserve">    </w:t>
-      </w:r>
-    </w:p>
-    <w:p>
-      <w:pPr>
-        <w:pStyle w:val="Bullets31"/>
-        <w:widowControl/>
-        <w:rPr>
-          <w:rFonts w:ascii="Arial" w:hAnsi="Arial"/>
-        </w:rPr>
-      </w:pPr>
-      <w:r>
-        <w:rPr>
-          <w:rFonts w:ascii="Arial" w:hAnsi="Arial"/>
-        </w:rPr>
-        <w:t xml:space="preserve">The main window will display a grid of 81 boxes to enter game information into. </w:t>
-      </w:r>
-      <w:r>
-        <w:rPr>
-          <w:rFonts w:ascii="Arial" w:hAnsi="Arial"/>
-        </w:rPr>
-        <w:t>Nine s</w:t>
-      </w:r>
-      <w:r>
-        <w:rPr>
-          <w:rFonts w:ascii="Arial" w:hAnsi="Arial"/>
-        </w:rPr>
-        <w:t>ub grids are separated visually by using black lines to separate them, similar to how Sudoku games are laid out on paper.</w:t>
-      </w:r>
-      <w:r>
-        <w:rPr>
-          <w:rFonts w:ascii="Arial" w:hAnsi="Arial"/>
-        </w:rPr>
-        <w:t xml:space="preserve"> Static fields have a grey background and aren’t editable</w:t>
-      </w:r>
-      <w:r>
-        <w:rPr>
-          <w:rFonts w:ascii="Arial" w:hAnsi="Arial"/>
-        </w:rPr>
-        <w:t xml:space="preserve"> or focusable</w:t>
-      </w:r>
-      <w:r>
-        <w:rPr>
-          <w:rFonts w:ascii="Arial" w:hAnsi="Arial"/>
-        </w:rPr>
-        <w:t>. These are only shown on the game mode, not the mode that allows the user to input a custom game mode.</w:t>
-      </w:r>
-    </w:p>
-    <w:p>
-      <w:pPr>
-        <w:pStyle w:val="Bullets31"/>
-        <w:widowControl/>
-        <w:rPr>
-          <w:rFonts w:ascii="Arial" w:hAnsi="Arial"/>
-        </w:rPr>
-      </w:pPr>
-    </w:p>
-    <w:p>
-      <w:pPr>
-        <w:pStyle w:val="Bullets31"/>
-        <w:widowControl/>
-        <w:rPr>
-          <w:rFonts w:ascii="Arial" w:hAnsi="Arial"/>
-        </w:rPr>
-      </w:pPr>
-      <w:r>
-        <w:rPr>
-          <w:rFonts w:ascii="Arial" w:hAnsi="Arial"/>
-        </w:rPr>
-        <w:t>At the bottom of the screen there will be a hints box, as well as a “Solve Now” button.</w:t>
-      </w:r>
-      <w:r>
-        <w:rPr>
-          <w:rFonts w:ascii="Arial" w:hAnsi="Arial"/>
-        </w:rPr>
-        <w:t xml:space="preserve"> Below this there will be a status bar giving information about the puzzle to the user.</w:t>
-      </w:r>
-    </w:p>
-    <w:p>
-      <w:pPr>
-        <w:pStyle w:val="Bullets31"/>
-        <w:widowControl/>
-        <w:rPr>
-          <w:rFonts w:ascii="Arial" w:hAnsi="Arial"/>
-          <w:b/>
-        </w:rPr>
-      </w:pPr>
-    </w:p>
-    <w:p>
-      <w:pPr>
-        <w:pStyle w:val="Bullets31"/>
-        <w:widowControl/>
-        <w:rPr>
-          <w:rFonts w:ascii="Arial" w:hAnsi="Arial"/>
-          <w:b/>
-        </w:rPr>
-      </w:pPr>
-      <w:r>
-        <w:rPr>
-          <w:rFonts w:ascii="Arial" w:hAnsi="Arial"/>
-          <w:b/>
-        </w:rPr>
-        <w:t>4.1.1 Screen images</w:t>
-      </w:r>
-      <w:r>
-        <w:rPr>
-          <w:rFonts w:ascii="Arial" w:hAnsi="Arial"/>
-        </w:rPr>
-        <w:t xml:space="preserve">     </w:t>
-      </w:r>
-    </w:p>
-    <w:p>
-      <w:pPr>
-        <w:pStyle w:val="Bullets31"/>
-        <w:widowControl/>
-        <w:rPr>
-          <w:rFonts w:ascii="Arial" w:hAnsi="Arial"/>
-        </w:rPr>
-      </w:pPr>
-      <w:r>
-        <w:rPr>
-          <w:rFonts w:ascii="Arial" w:hAnsi="Arial"/>
-        </w:rPr>
-        <w:t xml:space="preserve">The </w:t>
-      </w:r>
-      <w:r>
-        <w:rPr>
-          <w:rFonts w:ascii="Arial" w:hAnsi="Arial"/>
-        </w:rPr>
-        <w:t xml:space="preserve">GUI </w:t>
-      </w:r>
-      <w:r>
-        <w:rPr>
-          <w:rFonts w:ascii="Arial" w:hAnsi="Arial"/>
-        </w:rPr>
-        <w:t xml:space="preserve">can be seen </w:t>
-      </w:r>
-      <w:r>
-        <w:rPr>
-          <w:rFonts w:ascii="Arial" w:hAnsi="Arial"/>
-        </w:rPr>
-        <w:t>below</w:t>
+      <w:r>
+        <w:rPr>
+          <w:rFonts w:ascii="Arial" w:hAnsi="Arial"/>
+        </w:rPr>
+        <w:lastRenderedPageBreak/>
+        <w:t>The GUI will be displayed as any standard windows program, and the design must fit the requirements.</w:t>
       </w:r>
       <w:bookmarkStart w:id="0" w:name="_GoBack"/>
       <w:bookmarkEnd w:id="0"/>
+    </w:p>
+    <w:p>
+      <w:pPr>
+        <w:rPr>
+          <w:rFonts w:ascii="Arial" w:hAnsi="Arial"/>
+        </w:rPr>
+      </w:pPr>
+    </w:p>
+    <w:p>
+      <w:pPr>
+        <w:pStyle w:val="Bullets31"/>
+        <w:widowControl/>
+        <w:rPr>
+          <w:rFonts w:ascii="Arial" w:hAnsi="Arial"/>
+        </w:rPr>
+      </w:pPr>
+      <w:r>
+        <w:rPr>
+          <w:rFonts w:ascii="Arial" w:hAnsi="Arial"/>
+        </w:rPr>
+        <w:t xml:space="preserve">    </w:t>
+      </w:r>
+    </w:p>
+    <w:p>
+      <w:pPr>
+        <w:pStyle w:val="Bullets31"/>
+        <w:widowControl/>
+        <w:rPr>
+          <w:rFonts w:ascii="Arial" w:hAnsi="Arial"/>
+          <w:b/>
+        </w:rPr>
+      </w:pPr>
+    </w:p>
+    <w:p>
+      <w:pPr>
+        <w:pStyle w:val="Bullets31"/>
+        <w:widowControl/>
+        <w:rPr>
+          <w:rFonts w:ascii="Arial" w:hAnsi="Arial"/>
+          <w:b/>
+        </w:rPr>
+      </w:pPr>
+      <w:r>
+        <w:rPr>
+          <w:rFonts w:ascii="Arial" w:hAnsi="Arial"/>
+          <w:b/>
+        </w:rPr>
+        <w:t>3.3 Software Interface Description</w:t>
+      </w:r>
+      <w:r>
+        <w:rPr>
+          <w:rFonts w:ascii="Arial" w:hAnsi="Arial"/>
+        </w:rPr>
+        <w:t xml:space="preserve">    </w:t>
+      </w:r>
+    </w:p>
+    <w:p>
+      <w:pPr>
+        <w:pStyle w:val="Bullets31"/>
+        <w:widowControl/>
+        <w:rPr>
+          <w:rFonts w:ascii="Arial" w:hAnsi="Arial"/>
+        </w:rPr>
+      </w:pPr>
+      <w:r>
+        <w:rPr>
+          <w:rFonts w:ascii="Arial" w:hAnsi="Arial"/>
+        </w:rPr>
+        <w:t xml:space="preserve">There are no outside interfaces for the </w:t>
+      </w:r>
+      <w:r>
+        <w:rPr>
+          <w:rFonts w:ascii="Arial" w:hAnsi="Arial"/>
+          <w:i/>
+        </w:rPr>
+        <w:t xml:space="preserve">SSFW </w:t>
+      </w:r>
+      <w:r>
+        <w:rPr>
+          <w:rFonts w:ascii="Arial" w:hAnsi="Arial"/>
+        </w:rPr>
+        <w:t>program</w:t>
+      </w:r>
+    </w:p>
+    <w:p>
+      <w:pPr>
+        <w:rPr>
+          <w:rFonts w:ascii="Arial" w:hAnsi="Arial"/>
+          <w:b/>
+        </w:rPr>
+      </w:pPr>
+    </w:p>
+    <w:p>
+      <w:pPr>
+        <w:pStyle w:val="Bullets31"/>
+        <w:widowControl/>
+        <w:rPr>
+          <w:rFonts w:ascii="Arial" w:hAnsi="Arial"/>
+          <w:b/>
+        </w:rPr>
+      </w:pPr>
+      <w:r>
+        <w:rPr>
+          <w:rFonts w:ascii="Arial" w:hAnsi="Arial"/>
+          <w:b/>
+        </w:rPr>
+        <w:t>3.3.1 External machine interfaces</w:t>
+      </w:r>
+      <w:r>
+        <w:rPr>
+          <w:rFonts w:ascii="Arial" w:hAnsi="Arial"/>
+        </w:rPr>
+        <w:t xml:space="preserve">     </w:t>
+      </w:r>
+    </w:p>
+    <w:p>
+      <w:pPr>
+        <w:pStyle w:val="Bullets31"/>
+        <w:widowControl/>
+        <w:rPr>
+          <w:rFonts w:ascii="Arial" w:hAnsi="Arial"/>
+        </w:rPr>
+      </w:pPr>
+      <w:r>
+        <w:rPr>
+          <w:rFonts w:ascii="Arial" w:hAnsi="Arial"/>
+        </w:rPr>
+        <w:t>Not applicable.</w:t>
+      </w:r>
+    </w:p>
+    <w:p>
+      <w:pPr>
+        <w:pStyle w:val="Bullets31"/>
+        <w:widowControl/>
+        <w:rPr>
+          <w:rFonts w:ascii="Arial" w:hAnsi="Arial"/>
+          <w:b/>
+        </w:rPr>
+      </w:pPr>
+    </w:p>
+    <w:p>
+      <w:pPr>
+        <w:pStyle w:val="Bullets31"/>
+        <w:widowControl/>
+        <w:rPr>
+          <w:rFonts w:ascii="Arial" w:hAnsi="Arial"/>
+          <w:b/>
+        </w:rPr>
+      </w:pPr>
+      <w:r>
+        <w:rPr>
+          <w:rFonts w:ascii="Arial" w:hAnsi="Arial"/>
+          <w:b/>
+        </w:rPr>
+        <w:t>3.3.2 External system interfaces</w:t>
+      </w:r>
+      <w:r>
+        <w:rPr>
+          <w:rFonts w:ascii="Arial" w:hAnsi="Arial"/>
+        </w:rPr>
+        <w:t xml:space="preserve">     </w:t>
+      </w:r>
+    </w:p>
+    <w:p>
+      <w:pPr>
+        <w:rPr>
+          <w:rFonts w:ascii="Arial" w:hAnsi="Arial"/>
+          <w:b/>
+        </w:rPr>
+      </w:pPr>
+      <w:r>
+        <w:rPr>
+          <w:rFonts w:ascii="Arial" w:hAnsi="Arial"/>
+        </w:rPr>
+        <w:t>Not applicable.</w:t>
+      </w:r>
+    </w:p>
+    <w:p>
+      <w:pPr>
+        <w:rPr>
+          <w:rFonts w:ascii="Arial" w:hAnsi="Arial"/>
+          <w:b/>
+        </w:rPr>
+      </w:pPr>
+    </w:p>
+    <w:p>
+      <w:pPr>
+        <w:pStyle w:val="Bullets31"/>
+        <w:widowControl/>
+        <w:rPr>
+          <w:rFonts w:ascii="Arial" w:hAnsi="Arial"/>
+          <w:b/>
+        </w:rPr>
+      </w:pPr>
+      <w:r>
+        <w:rPr>
+          <w:rFonts w:ascii="Arial" w:hAnsi="Arial"/>
+          <w:b/>
+        </w:rPr>
+        <w:t>3.3.3 Human interface</w:t>
+      </w:r>
+      <w:r>
+        <w:rPr>
+          <w:rFonts w:ascii="Arial" w:hAnsi="Arial"/>
+        </w:rPr>
+        <w:t xml:space="preserve">     </w:t>
+      </w:r>
+    </w:p>
+    <w:p>
+      <w:pPr>
+        <w:pStyle w:val="Bullets31"/>
+        <w:widowControl/>
+        <w:rPr>
+          <w:rFonts w:ascii="Arial" w:hAnsi="Arial"/>
+        </w:rPr>
+      </w:pPr>
+      <w:r>
+        <w:rPr>
+          <w:rFonts w:ascii="Arial" w:hAnsi="Arial"/>
+          <w:i/>
+        </w:rPr>
+        <w:t xml:space="preserve">SSFW </w:t>
+      </w:r>
+      <w:r>
+        <w:rPr>
+          <w:rFonts w:ascii="Arial" w:hAnsi="Arial"/>
+        </w:rPr>
+        <w:t xml:space="preserve">uses a standard Windows program interface, with standard GUI features.  See Section 4.0 for additional GUI details.          </w:t>
+      </w:r>
+    </w:p>
+    <w:p>
+      <w:pPr>
+        <w:rPr>
+          <w:rFonts w:ascii="Arial" w:hAnsi="Arial"/>
+        </w:rPr>
+      </w:pPr>
+      <w:r>
+        <w:br w:type="page"/>
+      </w:r>
+      <w:r>
+        <w:rPr>
+          <w:rFonts w:ascii="Arial" w:hAnsi="Arial"/>
+          <w:b/>
+        </w:rPr>
+        <w:lastRenderedPageBreak/>
+        <w:t>4.0 User interface design</w:t>
+      </w:r>
+      <w:r>
+        <w:rPr>
+          <w:rFonts w:ascii="Arial" w:hAnsi="Arial"/>
+        </w:rPr>
+        <w:t xml:space="preserve">   </w:t>
+      </w:r>
+    </w:p>
+    <w:p>
+      <w:pPr>
+        <w:pStyle w:val="Bullets31"/>
+        <w:widowControl/>
+        <w:rPr>
+          <w:rFonts w:ascii="Arial" w:hAnsi="Arial"/>
+        </w:rPr>
+      </w:pPr>
+      <w:r>
+        <w:rPr>
+          <w:rFonts w:ascii="Arial" w:hAnsi="Arial"/>
+        </w:rPr>
+        <w:t>The user interface will use simple windows controls to effectively display the game to the user. The goal is to make it as crisp and clear as possible. The game will be presented in the main window area, and options will be selected through menus.</w:t>
+      </w:r>
+    </w:p>
+    <w:p>
+      <w:pPr>
+        <w:pStyle w:val="Bullets31"/>
+        <w:widowControl/>
+        <w:rPr>
+          <w:rFonts w:ascii="Arial" w:hAnsi="Arial"/>
+        </w:rPr>
+      </w:pPr>
+      <w:r>
+        <w:rPr>
+          <w:rFonts w:ascii="Arial" w:hAnsi="Arial"/>
+        </w:rPr>
+        <w:t xml:space="preserve">    </w:t>
+      </w:r>
+    </w:p>
+    <w:p>
+      <w:pPr>
+        <w:pStyle w:val="Bullets31"/>
+        <w:widowControl/>
+        <w:rPr>
+          <w:rFonts w:ascii="Arial" w:hAnsi="Arial"/>
+        </w:rPr>
+      </w:pPr>
+      <w:r>
+        <w:rPr>
+          <w:rFonts w:ascii="Arial" w:hAnsi="Arial"/>
+          <w:b/>
+        </w:rPr>
+        <w:t>4.1 Description of the user interface</w:t>
+      </w:r>
+      <w:r>
+        <w:rPr>
+          <w:rFonts w:ascii="Arial" w:hAnsi="Arial"/>
+        </w:rPr>
+        <w:t xml:space="preserve">    </w:t>
+      </w:r>
+    </w:p>
+    <w:p>
+      <w:pPr>
+        <w:pStyle w:val="Bullets31"/>
+        <w:widowControl/>
+        <w:rPr>
+          <w:rFonts w:ascii="Arial" w:hAnsi="Arial"/>
+        </w:rPr>
+      </w:pPr>
+      <w:r>
+        <w:rPr>
+          <w:rFonts w:ascii="Arial" w:hAnsi="Arial"/>
+        </w:rPr>
+        <w:t xml:space="preserve">The main window will display a grid of 81 boxes to enter game information into. </w:t>
+      </w:r>
+      <w:r>
+        <w:rPr>
+          <w:rFonts w:ascii="Arial" w:hAnsi="Arial"/>
+        </w:rPr>
+        <w:t>Nine s</w:t>
+      </w:r>
+      <w:r>
+        <w:rPr>
+          <w:rFonts w:ascii="Arial" w:hAnsi="Arial"/>
+        </w:rPr>
+        <w:t>ub grids are separated visually by using black lines to separate them, similar to how Sudoku games are laid out on paper.</w:t>
+      </w:r>
+      <w:r>
+        <w:rPr>
+          <w:rFonts w:ascii="Arial" w:hAnsi="Arial"/>
+        </w:rPr>
+        <w:t xml:space="preserve"> Static fields have a grey background and aren’t editable</w:t>
+      </w:r>
+      <w:r>
+        <w:rPr>
+          <w:rFonts w:ascii="Arial" w:hAnsi="Arial"/>
+        </w:rPr>
+        <w:t xml:space="preserve"> or focusable</w:t>
+      </w:r>
+      <w:r>
+        <w:rPr>
+          <w:rFonts w:ascii="Arial" w:hAnsi="Arial"/>
+        </w:rPr>
+        <w:t>. These are only shown on the game mode, not the mode that allows the user to input a custom game mode.</w:t>
+      </w:r>
+    </w:p>
+    <w:p>
+      <w:pPr>
+        <w:pStyle w:val="Bullets31"/>
+        <w:widowControl/>
+        <w:rPr>
+          <w:rFonts w:ascii="Arial" w:hAnsi="Arial"/>
+        </w:rPr>
+      </w:pPr>
+    </w:p>
+    <w:p>
+      <w:pPr>
+        <w:pStyle w:val="Bullets31"/>
+        <w:widowControl/>
+        <w:rPr>
+          <w:rFonts w:ascii="Arial" w:hAnsi="Arial"/>
+        </w:rPr>
+      </w:pPr>
+      <w:r>
+        <w:rPr>
+          <w:rFonts w:ascii="Arial" w:hAnsi="Arial"/>
+        </w:rPr>
+        <w:t>At the bottom of the screen there will be a hints box, as well as a “Solve Now” button.</w:t>
+      </w:r>
+      <w:r>
+        <w:rPr>
+          <w:rFonts w:ascii="Arial" w:hAnsi="Arial"/>
+        </w:rPr>
+        <w:t xml:space="preserve"> Below this there will be a status bar giving information about the puzzle to the user.</w:t>
+      </w:r>
+    </w:p>
+    <w:p>
+      <w:pPr>
+        <w:pStyle w:val="Bullets31"/>
+        <w:widowControl/>
+        <w:rPr>
+          <w:rFonts w:ascii="Arial" w:hAnsi="Arial"/>
+          <w:b/>
+        </w:rPr>
+      </w:pPr>
+    </w:p>
+    <w:p>
+      <w:pPr>
+        <w:pStyle w:val="Bullets31"/>
+        <w:widowControl/>
+        <w:rPr>
+          <w:rFonts w:ascii="Arial" w:hAnsi="Arial"/>
+          <w:b/>
+        </w:rPr>
+      </w:pPr>
+      <w:r>
+        <w:rPr>
+          <w:rFonts w:ascii="Arial" w:hAnsi="Arial"/>
+          <w:b/>
+        </w:rPr>
+        <w:t>4.1.1 Screen images</w:t>
+      </w:r>
+      <w:r>
+        <w:rPr>
+          <w:rFonts w:ascii="Arial" w:hAnsi="Arial"/>
+        </w:rPr>
+        <w:t xml:space="preserve">     </w:t>
+      </w:r>
+    </w:p>
+    <w:p>
+      <w:pPr>
+        <w:pStyle w:val="Bullets31"/>
+        <w:widowControl/>
+        <w:rPr>
+          <w:rFonts w:ascii="Arial" w:hAnsi="Arial"/>
+        </w:rPr>
+      </w:pPr>
+      <w:r>
+        <w:rPr>
+          <w:rFonts w:ascii="Arial" w:hAnsi="Arial"/>
+        </w:rPr>
+        <w:t xml:space="preserve">The </w:t>
+      </w:r>
+      <w:r>
+        <w:rPr>
+          <w:rFonts w:ascii="Arial" w:hAnsi="Arial"/>
+        </w:rPr>
+        <w:t xml:space="preserve">GUI </w:t>
+      </w:r>
+      <w:r>
+        <w:rPr>
+          <w:rFonts w:ascii="Arial" w:hAnsi="Arial"/>
+        </w:rPr>
+        <w:t xml:space="preserve">can be seen </w:t>
+      </w:r>
+      <w:r>
+        <w:rPr>
+          <w:rFonts w:ascii="Arial" w:hAnsi="Arial"/>
+        </w:rPr>
+        <w:t>below</w:t>
+      </w:r>
       <w:r>
         <w:rPr>
           <w:rFonts w:ascii="Arial" w:hAnsi="Arial"/>
@@ -7602,10 +8106,10 @@
                     </pic:cNvPicPr>
                   </pic:nvPicPr>
                   <pic:blipFill>
-                    <a:blip r:embed="rId9">
+                    <a:blip r:embed="rId8" cstate="print">
                       <a:extLst>
                         <a:ext uri="{28A0092B-C50C-407E-A947-70E740481C1C}">
-                          <a14:useLocalDpi xmlns:a14="http://schemas.microsoft.com/office/drawing/2010/main" val="0"/>
+                          <a14:useLocalDpi xmlns="" xmlns:wpc="http://schemas.microsoft.com/office/word/2010/wordprocessingCanvas" xmlns:mc="http://schemas.openxmlformats.org/markup-compatibility/2006" xmlns:o="urn:schemas-microsoft-com:office:office" xmlns:v="urn:schemas-microsoft-com:vml" xmlns:wp14="http://schemas.microsoft.com/office/word/2010/wordprocessingDrawing" xmlns:w10="urn:schemas-microsoft-com:office:word" xmlns:w="http://schemas.openxmlformats.org/wordprocessingml/2006/main" xmlns:w14="http://schemas.microsoft.com/office/word/2010/wordml" xmlns:wpg="http://schemas.microsoft.com/office/word/2010/wordprocessingGroup" xmlns:wpi="http://schemas.microsoft.com/office/word/2010/wordprocessingInk" xmlns:wps="http://schemas.microsoft.com/office/word/2010/wordprocessingShape" xmlns:a14="http://schemas.microsoft.com/office/drawing/2010/main" val="0"/>
                         </a:ext>
                       </a:extLst>
                     </a:blip>
@@ -7761,6 +8265,7 @@
         <w:rPr>
           <w:rFonts w:ascii="Arial" w:hAnsi="Arial"/>
         </w:rPr>
+        <w:lastRenderedPageBreak/>
         <w:t>Load</w:t>
       </w:r>
       <w:r>
@@ -7774,11 +8279,6 @@
           <w:rFonts w:ascii="Arial" w:hAnsi="Arial"/>
         </w:rPr>
         <w:br/>
-      </w:r>
-      <w:r>
-        <w:rPr>
-          <w:rFonts w:ascii="Arial" w:hAnsi="Arial"/>
-        </w:rPr>
         <w:t>If a game is in progress prompt the user to save the current game if they choose too.</w:t>
       </w:r>
       <w:r>
@@ -7902,11 +8402,6 @@
           <w:rFonts w:ascii="Arial" w:hAnsi="Arial"/>
         </w:rPr>
         <w:br/>
-      </w:r>
-      <w:r>
-        <w:rPr>
-          <w:rFonts w:ascii="Arial" w:hAnsi="Arial"/>
-        </w:rPr>
         <w:t>If a game is in progress prompt the user to save the current game if they choose too.</w:t>
       </w:r>
     </w:p>
@@ -7939,11 +8434,6 @@
           <w:rFonts w:ascii="Arial" w:hAnsi="Arial"/>
         </w:rPr>
         <w:br/>
-      </w:r>
-      <w:r>
-        <w:rPr>
-          <w:rFonts w:ascii="Arial" w:hAnsi="Arial"/>
-        </w:rPr>
         <w:t>If a game is in progress prompt the user to save the current game if they choose too.</w:t>
       </w:r>
     </w:p>
@@ -8081,11 +8571,6 @@
           <w:rFonts w:ascii="Arial" w:hAnsi="Arial"/>
         </w:rPr>
         <w:br/>
-      </w:r>
-      <w:r>
-        <w:rPr>
-          <w:rFonts w:ascii="Arial" w:hAnsi="Arial"/>
-        </w:rPr>
         <w:t>Will be implemented as a standard windows menu option – displaying a check box on the left if activated.</w:t>
       </w:r>
     </w:p>
@@ -8276,6 +8761,7 @@
         <w:rPr>
           <w:rFonts w:ascii="Arial" w:hAnsi="Arial"/>
         </w:rPr>
+        <w:lastRenderedPageBreak/>
         <w:t>Show Hint – This will show the hint for the selected box as long as it remains selected.</w:t>
       </w:r>
     </w:p>
@@ -8657,6 +9143,7 @@
         <w:rPr>
           <w:rFonts w:ascii="Arial" w:hAnsi="Arial"/>
         </w:rPr>
+        <w:lastRenderedPageBreak/>
         <w:t>None identified.</w:t>
       </w:r>
     </w:p>
@@ -8690,6 +9177,7 @@
           <w:rFonts w:ascii="Arial" w:hAnsi="Arial"/>
           <w:b/>
         </w:rPr>
+        <w:lastRenderedPageBreak/>
         <w:t>6.0 Test Plan</w:t>
       </w:r>
       <w:r>
@@ -8842,7 +9330,7 @@
           <w:left w:w="101" w:type="dxa"/>
           <w:right w:w="101" w:type="dxa"/>
         </w:tblCellMar>
-        <w:tblLook w:val="0000" w:firstRow="0" w:lastRow="0" w:firstColumn="0" w:lastColumn="0" w:noHBand="0" w:noVBand="0"/>
+        <w:tblLook w:val="0000"/>
       </w:tblPr>
       <w:tblGrid>
         <w:gridCol w:w="4680"/>
@@ -9171,6 +9659,7 @@
           <w:rFonts w:ascii="Arial" w:hAnsi="Arial"/>
           <w:b/>
         </w:rPr>
+        <w:lastRenderedPageBreak/>
         <w:t>6.2 Test Coverage Listing</w:t>
       </w:r>
       <w:r>
@@ -9220,7 +9709,7 @@
           <w:left w:w="101" w:type="dxa"/>
           <w:right w:w="101" w:type="dxa"/>
         </w:tblCellMar>
-        <w:tblLook w:val="0000" w:firstRow="0" w:lastRow="0" w:firstColumn="0" w:lastColumn="0" w:noHBand="0" w:noVBand="0"/>
+        <w:tblLook w:val="0000"/>
       </w:tblPr>
       <w:tblGrid>
         <w:gridCol w:w="4680"/>
@@ -9599,7 +10088,7 @@
           <w:left w:w="101" w:type="dxa"/>
           <w:right w:w="101" w:type="dxa"/>
         </w:tblCellMar>
-        <w:tblLook w:val="0000" w:firstRow="0" w:lastRow="0" w:firstColumn="0" w:lastColumn="0" w:noHBand="0" w:noVBand="0"/>
+        <w:tblLook w:val="0000"/>
       </w:tblPr>
       <w:tblGrid>
         <w:gridCol w:w="2340"/>
@@ -10152,8 +10641,8 @@
       </w:r>
     </w:p>
     <w:sectPr>
-      <w:footerReference w:type="even" r:id="rId10"/>
-      <w:footerReference w:type="default" r:id="rId11"/>
+      <w:footerReference w:type="even" r:id="rId9"/>
+      <w:footerReference w:type="default" r:id="rId10"/>
       <w:footnotePr>
         <w:numFmt w:val="lowerLetter"/>
       </w:footnotePr>
@@ -10171,7 +10660,7 @@
 </file>
 
 <file path=word/endnotes.xml><?xml version="1.0" encoding="utf-8"?>
-<w:endnotes xmlns:wpc="http://schemas.microsoft.com/office/word/2010/wordprocessingCanvas" xmlns:mc="http://schemas.openxmlformats.org/markup-compatibility/2006" xmlns:o="urn:schemas-microsoft-com:office:office" xmlns:r="http://schemas.openxmlformats.org/officeDocument/2006/relationships" xmlns:m="http://schemas.openxmlformats.org/officeDocument/2006/math" xmlns:v="urn:schemas-microsoft-com:vml" xmlns:wp14="http://schemas.microsoft.com/office/word/2010/wordprocessingDrawing" xmlns:wp="http://schemas.openxmlformats.org/drawingml/2006/wordprocessingDrawing" xmlns:w10="urn:schemas-microsoft-com:office:word" xmlns:w="http://schemas.openxmlformats.org/wordprocessingml/2006/main" xmlns:w14="http://schemas.microsoft.com/office/word/2010/wordml" xmlns:wpg="http://schemas.microsoft.com/office/word/2010/wordprocessingGroup" xmlns:wpi="http://schemas.microsoft.com/office/word/2010/wordprocessingInk" xmlns:wne="http://schemas.microsoft.com/office/word/2006/wordml" xmlns:wps="http://schemas.microsoft.com/office/word/2010/wordprocessingShape" mc:Ignorable="w14 wp14">
+<w:endnotes xmlns:ve="http://schemas.openxmlformats.org/markup-compatibility/2006" xmlns:o="urn:schemas-microsoft-com:office:office" xmlns:r="http://schemas.openxmlformats.org/officeDocument/2006/relationships" xmlns:m="http://schemas.openxmlformats.org/officeDocument/2006/math" xmlns:v="urn:schemas-microsoft-com:vml" xmlns:wp="http://schemas.openxmlformats.org/drawingml/2006/wordprocessingDrawing" xmlns:w10="urn:schemas-microsoft-com:office:word" xmlns:w="http://schemas.openxmlformats.org/wordprocessingml/2006/main" xmlns:wne="http://schemas.microsoft.com/office/word/2006/wordml">
   <w:endnote w:type="separator" w:id="-1">
     <w:p>
       <w:r>
@@ -10190,7 +10679,7 @@
 </file>
 
 <file path=word/footer1.xml><?xml version="1.0" encoding="utf-8"?>
-<w:ftr xmlns:wpc="http://schemas.microsoft.com/office/word/2010/wordprocessingCanvas" xmlns:mc="http://schemas.openxmlformats.org/markup-compatibility/2006" xmlns:o="urn:schemas-microsoft-com:office:office" xmlns:r="http://schemas.openxmlformats.org/officeDocument/2006/relationships" xmlns:m="http://schemas.openxmlformats.org/officeDocument/2006/math" xmlns:v="urn:schemas-microsoft-com:vml" xmlns:wp14="http://schemas.microsoft.com/office/word/2010/wordprocessingDrawing" xmlns:wp="http://schemas.openxmlformats.org/drawingml/2006/wordprocessingDrawing" xmlns:w10="urn:schemas-microsoft-com:office:word" xmlns:w="http://schemas.openxmlformats.org/wordprocessingml/2006/main" xmlns:w14="http://schemas.microsoft.com/office/word/2010/wordml" xmlns:wpg="http://schemas.microsoft.com/office/word/2010/wordprocessingGroup" xmlns:wpi="http://schemas.microsoft.com/office/word/2010/wordprocessingInk" xmlns:wne="http://schemas.microsoft.com/office/word/2006/wordml" xmlns:wps="http://schemas.microsoft.com/office/word/2010/wordprocessingShape" mc:Ignorable="w14 wp14">
+<w:ftr xmlns:ve="http://schemas.openxmlformats.org/markup-compatibility/2006" xmlns:o="urn:schemas-microsoft-com:office:office" xmlns:r="http://schemas.openxmlformats.org/officeDocument/2006/relationships" xmlns:m="http://schemas.openxmlformats.org/officeDocument/2006/math" xmlns:v="urn:schemas-microsoft-com:vml" xmlns:wp="http://schemas.openxmlformats.org/drawingml/2006/wordprocessingDrawing" xmlns:w10="urn:schemas-microsoft-com:office:word" xmlns:w="http://schemas.openxmlformats.org/wordprocessingml/2006/main" xmlns:wne="http://schemas.microsoft.com/office/word/2006/wordml">
   <w:sdt>
     <w:sdtPr>
       <w:id w:val="374509899"/>
@@ -10312,7 +10801,7 @@
 </file>
 
 <file path=word/footer2.xml><?xml version="1.0" encoding="utf-8"?>
-<w:ftr xmlns:wpc="http://schemas.microsoft.com/office/word/2010/wordprocessingCanvas" xmlns:mc="http://schemas.openxmlformats.org/markup-compatibility/2006" xmlns:o="urn:schemas-microsoft-com:office:office" xmlns:r="http://schemas.openxmlformats.org/officeDocument/2006/relationships" xmlns:m="http://schemas.openxmlformats.org/officeDocument/2006/math" xmlns:v="urn:schemas-microsoft-com:vml" xmlns:wp14="http://schemas.microsoft.com/office/word/2010/wordprocessingDrawing" xmlns:wp="http://schemas.openxmlformats.org/drawingml/2006/wordprocessingDrawing" xmlns:w10="urn:schemas-microsoft-com:office:word" xmlns:w="http://schemas.openxmlformats.org/wordprocessingml/2006/main" xmlns:w14="http://schemas.microsoft.com/office/word/2010/wordml" xmlns:wpg="http://schemas.microsoft.com/office/word/2010/wordprocessingGroup" xmlns:wpi="http://schemas.microsoft.com/office/word/2010/wordprocessingInk" xmlns:wne="http://schemas.microsoft.com/office/word/2006/wordml" xmlns:wps="http://schemas.microsoft.com/office/word/2010/wordprocessingShape" mc:Ignorable="w14 wp14">
+<w:ftr xmlns:ve="http://schemas.openxmlformats.org/markup-compatibility/2006" xmlns:o="urn:schemas-microsoft-com:office:office" xmlns:r="http://schemas.openxmlformats.org/officeDocument/2006/relationships" xmlns:m="http://schemas.openxmlformats.org/officeDocument/2006/math" xmlns:v="urn:schemas-microsoft-com:vml" xmlns:wp="http://schemas.openxmlformats.org/drawingml/2006/wordprocessingDrawing" xmlns:w10="urn:schemas-microsoft-com:office:word" xmlns:w="http://schemas.openxmlformats.org/wordprocessingml/2006/main" xmlns:wne="http://schemas.microsoft.com/office/word/2006/wordml">
   <w:sdt>
     <w:sdtPr>
       <w:id w:val="1157655095"/>
@@ -10368,7 +10857,7 @@
                 <w:bCs/>
                 <w:noProof/>
               </w:rPr>
-              <w:t>1</w:t>
+              <w:t>2</w:t>
             </w:r>
             <w:r>
               <w:rPr>
@@ -10410,7 +10899,7 @@
                 <w:bCs/>
                 <w:noProof/>
               </w:rPr>
-              <w:t>1</w:t>
+              <w:t>20</w:t>
             </w:r>
             <w:r>
               <w:rPr>
@@ -10434,7 +10923,7 @@
 </file>
 
 <file path=word/footnotes.xml><?xml version="1.0" encoding="utf-8"?>
-<w:footnotes xmlns:wpc="http://schemas.microsoft.com/office/word/2010/wordprocessingCanvas" xmlns:mc="http://schemas.openxmlformats.org/markup-compatibility/2006" xmlns:o="urn:schemas-microsoft-com:office:office" xmlns:r="http://schemas.openxmlformats.org/officeDocument/2006/relationships" xmlns:m="http://schemas.openxmlformats.org/officeDocument/2006/math" xmlns:v="urn:schemas-microsoft-com:vml" xmlns:wp14="http://schemas.microsoft.com/office/word/2010/wordprocessingDrawing" xmlns:wp="http://schemas.openxmlformats.org/drawingml/2006/wordprocessingDrawing" xmlns:w10="urn:schemas-microsoft-com:office:word" xmlns:w="http://schemas.openxmlformats.org/wordprocessingml/2006/main" xmlns:w14="http://schemas.microsoft.com/office/word/2010/wordml" xmlns:wpg="http://schemas.microsoft.com/office/word/2010/wordprocessingGroup" xmlns:wpi="http://schemas.microsoft.com/office/word/2010/wordprocessingInk" xmlns:wne="http://schemas.microsoft.com/office/word/2006/wordml" xmlns:wps="http://schemas.microsoft.com/office/word/2010/wordprocessingShape" mc:Ignorable="w14 wp14">
+<w:footnotes xmlns:ve="http://schemas.openxmlformats.org/markup-compatibility/2006" xmlns:o="urn:schemas-microsoft-com:office:office" xmlns:r="http://schemas.openxmlformats.org/officeDocument/2006/relationships" xmlns:m="http://schemas.openxmlformats.org/officeDocument/2006/math" xmlns:v="urn:schemas-microsoft-com:vml" xmlns:wp="http://schemas.openxmlformats.org/drawingml/2006/wordprocessingDrawing" xmlns:w10="urn:schemas-microsoft-com:office:word" xmlns:w="http://schemas.openxmlformats.org/wordprocessingml/2006/main" xmlns:wne="http://schemas.microsoft.com/office/word/2006/wordml">
   <w:footnote w:type="separator" w:id="-1">
     <w:p>
       <w:r>
@@ -10453,7 +10942,7 @@
 </file>
 
 <file path=word/numbering.xml><?xml version="1.0" encoding="utf-8"?>
-<w:numbering xmlns:wpc="http://schemas.microsoft.com/office/word/2010/wordprocessingCanvas" xmlns:mc="http://schemas.openxmlformats.org/markup-compatibility/2006" xmlns:o="urn:schemas-microsoft-com:office:office" xmlns:r="http://schemas.openxmlformats.org/officeDocument/2006/relationships" xmlns:m="http://schemas.openxmlformats.org/officeDocument/2006/math" xmlns:v="urn:schemas-microsoft-com:vml" xmlns:wp14="http://schemas.microsoft.com/office/word/2010/wordprocessingDrawing" xmlns:wp="http://schemas.openxmlformats.org/drawingml/2006/wordprocessingDrawing" xmlns:w10="urn:schemas-microsoft-com:office:word" xmlns:w="http://schemas.openxmlformats.org/wordprocessingml/2006/main" xmlns:w14="http://schemas.microsoft.com/office/word/2010/wordml" xmlns:wpg="http://schemas.microsoft.com/office/word/2010/wordprocessingGroup" xmlns:wpi="http://schemas.microsoft.com/office/word/2010/wordprocessingInk" xmlns:wne="http://schemas.microsoft.com/office/word/2006/wordml" xmlns:wps="http://schemas.microsoft.com/office/word/2010/wordprocessingShape" mc:Ignorable="w14 wp14">
+<w:numbering xmlns:ve="http://schemas.openxmlformats.org/markup-compatibility/2006" xmlns:o="urn:schemas-microsoft-com:office:office" xmlns:r="http://schemas.openxmlformats.org/officeDocument/2006/relationships" xmlns:m="http://schemas.openxmlformats.org/officeDocument/2006/math" xmlns:v="urn:schemas-microsoft-com:vml" xmlns:wp="http://schemas.openxmlformats.org/drawingml/2006/wordprocessingDrawing" xmlns:w10="urn:schemas-microsoft-com:office:word" xmlns:w="http://schemas.openxmlformats.org/wordprocessingml/2006/main" xmlns:wne="http://schemas.microsoft.com/office/word/2006/wordml">
   <w:abstractNum w:abstractNumId="0">
     <w:nsid w:val="3597266B"/>
     <w:multiLevelType w:val="hybridMultilevel"/>
@@ -10639,7 +11128,7 @@
 </file>
 
 <file path=word/styles.xml><?xml version="1.0" encoding="utf-8"?>
-<w:styles xmlns:mc="http://schemas.openxmlformats.org/markup-compatibility/2006" xmlns:r="http://schemas.openxmlformats.org/officeDocument/2006/relationships" xmlns:w="http://schemas.openxmlformats.org/wordprocessingml/2006/main" xmlns:w14="http://schemas.microsoft.com/office/word/2010/wordml" mc:Ignorable="w14">
+<w:styles xmlns:r="http://schemas.openxmlformats.org/officeDocument/2006/relationships" xmlns:w="http://schemas.openxmlformats.org/wordprocessingml/2006/main">
   <w:docDefaults>
     <w:rPrDefault>
       <w:rPr>
@@ -10791,6 +11280,7 @@
   <w:style w:type="paragraph" w:default="1" w:styleId="Normal">
     <w:name w:val="Normal"/>
     <w:qFormat/>
+    <w:rsid w:val="0043153B"/>
     <w:rPr>
       <w:sz w:val="24"/>
     </w:rPr>
@@ -10806,6 +11296,7 @@
     <w:uiPriority w:val="99"/>
     <w:semiHidden/>
     <w:unhideWhenUsed/>
+    <w:qFormat/>
     <w:tblPr>
       <w:tblInd w:w="0" w:type="dxa"/>
       <w:tblCellMar>
@@ -10836,123 +11327,154 @@
   </w:style>
   <w:style w:type="character" w:customStyle="1" w:styleId="Absatz-Stan1">
     <w:name w:val="Absatz-Stan1"/>
+    <w:rsid w:val="0043153B"/>
     <w:rPr>
       <w:sz w:val="20"/>
     </w:rPr>
   </w:style>
   <w:style w:type="character" w:customStyle="1" w:styleId="Absatz-Stand">
     <w:name w:val="Absatz-Stand"/>
+    <w:rsid w:val="0043153B"/>
   </w:style>
   <w:style w:type="character" w:customStyle="1" w:styleId="EndnoteChar">
     <w:name w:val="Endnote Char"/>
+    <w:rsid w:val="0043153B"/>
   </w:style>
   <w:style w:type="character" w:customStyle="1" w:styleId="FootnoteCha">
     <w:name w:val="Footnote Cha"/>
+    <w:rsid w:val="0043153B"/>
   </w:style>
   <w:style w:type="character" w:customStyle="1" w:styleId="Bullets7">
     <w:name w:val="Bullets[7]"/>
+    <w:rsid w:val="0043153B"/>
   </w:style>
   <w:style w:type="character" w:customStyle="1" w:styleId="Bullets8">
     <w:name w:val="Bullets[8]"/>
+    <w:rsid w:val="0043153B"/>
   </w:style>
   <w:style w:type="character" w:customStyle="1" w:styleId="Bullets13">
     <w:name w:val="Bullets[1]3"/>
+    <w:rsid w:val="0043153B"/>
   </w:style>
   <w:style w:type="character" w:customStyle="1" w:styleId="Bullets22">
     <w:name w:val="Bullets[2]2"/>
+    <w:rsid w:val="0043153B"/>
   </w:style>
   <w:style w:type="character" w:customStyle="1" w:styleId="Bullets32">
     <w:name w:val="Bullets[3]2"/>
+    <w:rsid w:val="0043153B"/>
   </w:style>
   <w:style w:type="character" w:customStyle="1" w:styleId="Bullets43">
     <w:name w:val="Bullets[4]3"/>
+    <w:rsid w:val="0043153B"/>
   </w:style>
   <w:style w:type="character" w:customStyle="1" w:styleId="Bullets52">
     <w:name w:val="Bullets[5]2"/>
+    <w:rsid w:val="0043153B"/>
   </w:style>
   <w:style w:type="character" w:customStyle="1" w:styleId="Bullets62">
     <w:name w:val="Bullets[6]2"/>
+    <w:rsid w:val="0043153B"/>
   </w:style>
   <w:style w:type="character" w:customStyle="1" w:styleId="Bullets73">
     <w:name w:val="Bullets[7]3"/>
+    <w:rsid w:val="0043153B"/>
   </w:style>
   <w:style w:type="character" w:customStyle="1" w:styleId="Bullets82">
     <w:name w:val="Bullets[8]2"/>
+    <w:rsid w:val="0043153B"/>
   </w:style>
   <w:style w:type="character" w:customStyle="1" w:styleId="Bullets42">
     <w:name w:val="Bullets[4]2"/>
+    <w:rsid w:val="0043153B"/>
   </w:style>
   <w:style w:type="character" w:customStyle="1" w:styleId="Bullets51">
     <w:name w:val="Bullets[5]1"/>
+    <w:rsid w:val="0043153B"/>
   </w:style>
   <w:style w:type="character" w:customStyle="1" w:styleId="Bullets61">
     <w:name w:val="Bullets[6]1"/>
+    <w:rsid w:val="0043153B"/>
   </w:style>
   <w:style w:type="character" w:customStyle="1" w:styleId="Bullets72">
     <w:name w:val="Bullets[7]2"/>
+    <w:rsid w:val="0043153B"/>
   </w:style>
   <w:style w:type="character" w:customStyle="1" w:styleId="Bullets81">
     <w:name w:val="Bullets[8]1"/>
+    <w:rsid w:val="0043153B"/>
   </w:style>
   <w:style w:type="character" w:customStyle="1" w:styleId="Bullets11">
     <w:name w:val="Bullets[1]1"/>
+    <w:rsid w:val="0043153B"/>
   </w:style>
   <w:style w:type="character" w:customStyle="1" w:styleId="Bullets41">
     <w:name w:val="Bullets[4]1"/>
+    <w:rsid w:val="0043153B"/>
   </w:style>
   <w:style w:type="character" w:customStyle="1" w:styleId="Bullets71">
     <w:name w:val="Bullets[7]1"/>
+    <w:rsid w:val="0043153B"/>
   </w:style>
   <w:style w:type="character" w:customStyle="1" w:styleId="RTFNum21">
     <w:name w:val="RTF_Num 2 1"/>
+    <w:rsid w:val="0043153B"/>
     <w:rPr>
       <w:rFonts w:ascii="WP TypographicSymbols" w:hAnsi="WP TypographicSymbols"/>
     </w:rPr>
   </w:style>
   <w:style w:type="character" w:customStyle="1" w:styleId="RTFNum22">
     <w:name w:val="RTF_Num 2 2"/>
+    <w:rsid w:val="0043153B"/>
     <w:rPr>
       <w:rFonts w:ascii="WP IconicSymbolsA" w:hAnsi="WP IconicSymbolsA"/>
     </w:rPr>
   </w:style>
   <w:style w:type="character" w:customStyle="1" w:styleId="RTFNum23">
     <w:name w:val="RTF_Num 2 3"/>
+    <w:rsid w:val="0043153B"/>
     <w:rPr>
       <w:rFonts w:ascii="WP TypographicSymbols" w:hAnsi="WP TypographicSymbols"/>
     </w:rPr>
   </w:style>
   <w:style w:type="character" w:customStyle="1" w:styleId="RTFNum24">
     <w:name w:val="RTF_Num 2 4"/>
+    <w:rsid w:val="0043153B"/>
     <w:rPr>
       <w:rFonts w:ascii="WP TypographicSymbols" w:hAnsi="WP TypographicSymbols"/>
     </w:rPr>
   </w:style>
   <w:style w:type="character" w:customStyle="1" w:styleId="RTFNum25">
     <w:name w:val="RTF_Num 2 5"/>
+    <w:rsid w:val="0043153B"/>
     <w:rPr>
       <w:rFonts w:ascii="WP TypographicSymbols" w:hAnsi="WP TypographicSymbols"/>
     </w:rPr>
   </w:style>
   <w:style w:type="character" w:customStyle="1" w:styleId="RTFNum26">
     <w:name w:val="RTF_Num 2 6"/>
+    <w:rsid w:val="0043153B"/>
     <w:rPr>
       <w:rFonts w:ascii="WP TypographicSymbols" w:hAnsi="WP TypographicSymbols"/>
     </w:rPr>
   </w:style>
   <w:style w:type="character" w:customStyle="1" w:styleId="RTFNum27">
     <w:name w:val="RTF_Num 2 7"/>
+    <w:rsid w:val="0043153B"/>
     <w:rPr>
       <w:rFonts w:ascii="WP TypographicSymbols" w:hAnsi="WP TypographicSymbols"/>
     </w:rPr>
   </w:style>
   <w:style w:type="character" w:customStyle="1" w:styleId="RTFNum28">
     <w:name w:val="RTF_Num 2 8"/>
+    <w:rsid w:val="0043153B"/>
     <w:rPr>
       <w:rFonts w:ascii="WP TypographicSymbols" w:hAnsi="WP TypographicSymbols"/>
     </w:rPr>
   </w:style>
   <w:style w:type="character" w:customStyle="1" w:styleId="RTFNum29">
     <w:name w:val="RTF_Num 2 9"/>
+    <w:rsid w:val="0043153B"/>
     <w:rPr>
       <w:rFonts w:ascii="WP TypographicSymbols" w:hAnsi="WP TypographicSymbols"/>
     </w:rPr>
@@ -10960,6 +11482,7 @@
   <w:style w:type="paragraph" w:customStyle="1" w:styleId="Heading">
     <w:name w:val="Heading"/>
     <w:basedOn w:val="Normal"/>
+    <w:rsid w:val="0043153B"/>
     <w:pPr>
       <w:widowControl w:val="0"/>
       <w:spacing w:after="120"/>
@@ -10972,6 +11495,7 @@
   <w:style w:type="paragraph" w:customStyle="1" w:styleId="Textbody">
     <w:name w:val="Text body"/>
     <w:basedOn w:val="Normal"/>
+    <w:rsid w:val="0043153B"/>
     <w:pPr>
       <w:widowControl w:val="0"/>
       <w:spacing w:after="120"/>
@@ -10980,6 +11504,7 @@
   <w:style w:type="paragraph" w:styleId="List">
     <w:name w:val="List"/>
     <w:basedOn w:val="Normal"/>
+    <w:rsid w:val="0043153B"/>
     <w:pPr>
       <w:widowControl w:val="0"/>
       <w:spacing w:after="120"/>
@@ -10988,6 +11513,7 @@
   <w:style w:type="paragraph" w:customStyle="1" w:styleId="WP9Caption">
     <w:name w:val="WP9_Caption"/>
     <w:basedOn w:val="Normal"/>
+    <w:rsid w:val="0043153B"/>
     <w:pPr>
       <w:widowControl w:val="0"/>
       <w:spacing w:after="120"/>
@@ -10999,6 +11525,7 @@
   <w:style w:type="paragraph" w:customStyle="1" w:styleId="Index">
     <w:name w:val="Index"/>
     <w:basedOn w:val="Normal"/>
+    <w:rsid w:val="0043153B"/>
     <w:pPr>
       <w:widowControl w:val="0"/>
     </w:pPr>
@@ -11006,6 +11533,7 @@
   <w:style w:type="paragraph" w:customStyle="1" w:styleId="Bullets31">
     <w:name w:val="Bullets[3]1"/>
     <w:basedOn w:val="Normal"/>
+    <w:rsid w:val="0043153B"/>
     <w:pPr>
       <w:widowControl w:val="0"/>
     </w:pPr>
@@ -11013,6 +11541,7 @@
   <w:style w:type="paragraph" w:customStyle="1" w:styleId="h1">
     <w:name w:val="h1"/>
     <w:basedOn w:val="Normal"/>
+    <w:rsid w:val="0043153B"/>
     <w:pPr>
       <w:widowControl w:val="0"/>
       <w:tabs>
@@ -11040,6 +11569,7 @@
   <w:style w:type="paragraph" w:styleId="NormalWeb">
     <w:name w:val="Normal (Web)"/>
     <w:basedOn w:val="Normal"/>
+    <w:rsid w:val="0043153B"/>
     <w:pPr>
       <w:widowControl w:val="0"/>
       <w:spacing w:after="280"/>
@@ -12048,7 +12578,7 @@
 </file>
 
 <file path=customXml/itemProps1.xml><?xml version="1.0" encoding="utf-8"?>
-<ds:datastoreItem xmlns:ds="http://schemas.openxmlformats.org/officeDocument/2006/customXml" ds:itemID="{C858C90B-6D5D-48FB-BDD8-7F2DA2CA73D1}">
+<ds:datastoreItem xmlns:ds="http://schemas.openxmlformats.org/officeDocument/2006/customXml" ds:itemID="{FB0FD9BF-A019-4593-8C22-777B3C69EEF9}">
   <ds:schemaRefs>
     <ds:schemaRef ds:uri="http://schemas.openxmlformats.org/officeDocument/2006/bibliography"/>
   </ds:schemaRefs>

</xml_diff>